<commit_message>
change model name for model 6
</commit_message>
<xml_diff>
--- a/analysis/modelsDissertationAppendix.docx
+++ b/analysis/modelsDissertationAppendix.docx
@@ -3641,6 +3641,874 @@
           <w:rStyle w:val="VerbatimChar"/>
         </w:rPr>
         <w:t xml:space="preserve">## AIC: 23818</w:t>
+      </w:r>
+      <w:r>
+        <w:br/>
+      </w:r>
+      <w:r>
+        <w:rPr>
+          <w:rStyle w:val="VerbatimChar"/>
+        </w:rPr>
+        <w:t xml:space="preserve">## </w:t>
+      </w:r>
+      <w:r>
+        <w:br/>
+      </w:r>
+      <w:r>
+        <w:rPr>
+          <w:rStyle w:val="VerbatimChar"/>
+        </w:rPr>
+        <w:t xml:space="preserve">## Number of Fisher Scoring iterations: 4</w:t>
+      </w:r>
+    </w:p>
+    <w:p>
+      <w:pPr>
+        <w:pStyle w:val="SourceCode"/>
+      </w:pPr>
+      <w:r>
+        <w:rPr>
+          <w:rStyle w:val="NormalTok"/>
+        </w:rPr>
+        <w:t xml:space="preserve">model6b_motivxwmc </w:t>
+      </w:r>
+      <w:r>
+        <w:rPr>
+          <w:rStyle w:val="OtherTok"/>
+        </w:rPr>
+        <w:t xml:space="preserve">=</w:t>
+      </w:r>
+      <w:r>
+        <w:rPr>
+          <w:rStyle w:val="NormalTok"/>
+        </w:rPr>
+        <w:t xml:space="preserve"> </w:t>
+      </w:r>
+      <w:r>
+        <w:rPr>
+          <w:rStyle w:val="FunctionTok"/>
+        </w:rPr>
+        <w:t xml:space="preserve">glm</w:t>
+      </w:r>
+      <w:r>
+        <w:rPr>
+          <w:rStyle w:val="NormalTok"/>
+        </w:rPr>
+        <w:t xml:space="preserve">(choice</w:t>
+      </w:r>
+      <w:r>
+        <w:rPr>
+          <w:rStyle w:val="SpecialCharTok"/>
+        </w:rPr>
+        <w:t xml:space="preserve">~</w:t>
+      </w:r>
+      <w:r>
+        <w:rPr>
+          <w:rStyle w:val="DecValTok"/>
+        </w:rPr>
+        <w:t xml:space="preserve">0</w:t>
+      </w:r>
+      <w:r>
+        <w:rPr>
+          <w:rStyle w:val="NormalTok"/>
+        </w:rPr>
+        <w:t xml:space="preserve"> </w:t>
+      </w:r>
+      <w:r>
+        <w:rPr>
+          <w:rStyle w:val="SpecialCharTok"/>
+        </w:rPr>
+        <w:t xml:space="preserve">+</w:t>
+      </w:r>
+      <w:r>
+        <w:rPr>
+          <w:rStyle w:val="NormalTok"/>
+        </w:rPr>
+        <w:t xml:space="preserve"> pastOC1sc</w:t>
+      </w:r>
+      <w:r>
+        <w:rPr>
+          <w:rStyle w:val="SpecialCharTok"/>
+        </w:rPr>
+        <w:t xml:space="preserve">*</w:t>
+      </w:r>
+      <w:r>
+        <w:rPr>
+          <w:rStyle w:val="NormalTok"/>
+        </w:rPr>
+        <w:t xml:space="preserve">strategyRecode </w:t>
+      </w:r>
+      <w:r>
+        <w:rPr>
+          <w:rStyle w:val="SpecialCharTok"/>
+        </w:rPr>
+        <w:t xml:space="preserve">+</w:t>
+      </w:r>
+      <w:r>
+        <w:rPr>
+          <w:rStyle w:val="NormalTok"/>
+        </w:rPr>
+        <w:t xml:space="preserve"> signedShiftsc</w:t>
+      </w:r>
+      <w:r>
+        <w:rPr>
+          <w:rStyle w:val="SpecialCharTok"/>
+        </w:rPr>
+        <w:t xml:space="preserve">*</w:t>
+      </w:r>
+      <w:r>
+        <w:rPr>
+          <w:rStyle w:val="NormalTok"/>
+        </w:rPr>
+        <w:t xml:space="preserve">strategyRecode </w:t>
+      </w:r>
+      <w:r>
+        <w:rPr>
+          <w:rStyle w:val="SpecialCharTok"/>
+        </w:rPr>
+        <w:t xml:space="preserve">+</w:t>
+      </w:r>
+      <w:r>
+        <w:rPr>
+          <w:rStyle w:val="NormalTok"/>
+        </w:rPr>
+        <w:t xml:space="preserve"> earnNormalizedOverall</w:t>
+      </w:r>
+      <w:r>
+        <w:rPr>
+          <w:rStyle w:val="SpecialCharTok"/>
+        </w:rPr>
+        <w:t xml:space="preserve">*</w:t>
+      </w:r>
+      <w:r>
+        <w:rPr>
+          <w:rStyle w:val="NormalTok"/>
+        </w:rPr>
+        <w:t xml:space="preserve">strategyRecode </w:t>
+      </w:r>
+      <w:r>
+        <w:rPr>
+          <w:rStyle w:val="SpecialCharTok"/>
+        </w:rPr>
+        <w:t xml:space="preserve">+</w:t>
+      </w:r>
+      <w:r>
+        <w:rPr>
+          <w:rStyle w:val="NormalTok"/>
+        </w:rPr>
+        <w:t xml:space="preserve"> linExpectation</w:t>
+      </w:r>
+      <w:r>
+        <w:rPr>
+          <w:rStyle w:val="SpecialCharTok"/>
+        </w:rPr>
+        <w:t xml:space="preserve">*</w:t>
+      </w:r>
+      <w:r>
+        <w:rPr>
+          <w:rStyle w:val="NormalTok"/>
+        </w:rPr>
+        <w:t xml:space="preserve">strategyRecode </w:t>
+      </w:r>
+      <w:r>
+        <w:rPr>
+          <w:rStyle w:val="SpecialCharTok"/>
+        </w:rPr>
+        <w:t xml:space="preserve">+</w:t>
+      </w:r>
+      <w:r>
+        <w:rPr>
+          <w:rStyle w:val="NormalTok"/>
+        </w:rPr>
+        <w:t xml:space="preserve"> suppSpan0mean</w:t>
+      </w:r>
+      <w:r>
+        <w:rPr>
+          <w:rStyle w:val="SpecialCharTok"/>
+        </w:rPr>
+        <w:t xml:space="preserve">*</w:t>
+      </w:r>
+      <w:r>
+        <w:rPr>
+          <w:rStyle w:val="NormalTok"/>
+        </w:rPr>
+        <w:t xml:space="preserve">strategyRecode </w:t>
+      </w:r>
+      <w:r>
+        <w:rPr>
+          <w:rStyle w:val="SpecialCharTok"/>
+        </w:rPr>
+        <w:t xml:space="preserve">+</w:t>
+      </w:r>
+      <w:r>
+        <w:rPr>
+          <w:rStyle w:val="NormalTok"/>
+        </w:rPr>
+        <w:t xml:space="preserve"> reapSpan0mean</w:t>
+      </w:r>
+      <w:r>
+        <w:rPr>
+          <w:rStyle w:val="SpecialCharTok"/>
+        </w:rPr>
+        <w:t xml:space="preserve">*</w:t>
+      </w:r>
+      <w:r>
+        <w:rPr>
+          <w:rStyle w:val="NormalTok"/>
+        </w:rPr>
+        <w:t xml:space="preserve">strategyRecode </w:t>
+      </w:r>
+      <w:r>
+        <w:rPr>
+          <w:rStyle w:val="SpecialCharTok"/>
+        </w:rPr>
+        <w:t xml:space="preserve">+</w:t>
+      </w:r>
+      <w:r>
+        <w:rPr>
+          <w:rStyle w:val="NormalTok"/>
+        </w:rPr>
+        <w:t xml:space="preserve"> motivationNumeric</w:t>
+      </w:r>
+      <w:r>
+        <w:rPr>
+          <w:rStyle w:val="SpecialCharTok"/>
+        </w:rPr>
+        <w:t xml:space="preserve">*</w:t>
+      </w:r>
+      <w:r>
+        <w:rPr>
+          <w:rStyle w:val="NormalTok"/>
+        </w:rPr>
+        <w:t xml:space="preserve">compositeSpanScore</w:t>
+      </w:r>
+      <w:r>
+        <w:rPr>
+          <w:rStyle w:val="SpecialCharTok"/>
+        </w:rPr>
+        <w:t xml:space="preserve">*</w:t>
+      </w:r>
+      <w:r>
+        <w:rPr>
+          <w:rStyle w:val="NormalTok"/>
+        </w:rPr>
+        <w:t xml:space="preserve">strategyRecode, </w:t>
+      </w:r>
+      <w:r>
+        <w:rPr>
+          <w:rStyle w:val="AttributeTok"/>
+        </w:rPr>
+        <w:t xml:space="preserve">data=</w:t>
+      </w:r>
+      <w:r>
+        <w:rPr>
+          <w:rStyle w:val="NormalTok"/>
+        </w:rPr>
+        <w:t xml:space="preserve">rdmDFclean, </w:t>
+      </w:r>
+      <w:r>
+        <w:rPr>
+          <w:rStyle w:val="AttributeTok"/>
+        </w:rPr>
+        <w:t xml:space="preserve">family=</w:t>
+      </w:r>
+      <w:r>
+        <w:rPr>
+          <w:rStyle w:val="StringTok"/>
+        </w:rPr>
+        <w:t xml:space="preserve">"binomial"</w:t>
+      </w:r>
+      <w:r>
+        <w:rPr>
+          <w:rStyle w:val="NormalTok"/>
+        </w:rPr>
+        <w:t xml:space="preserve">,</w:t>
+      </w:r>
+      <w:r>
+        <w:rPr>
+          <w:rStyle w:val="AttributeTok"/>
+        </w:rPr>
+        <w:t xml:space="preserve">offset=</w:t>
+      </w:r>
+      <w:r>
+        <w:rPr>
+          <w:rStyle w:val="NormalTok"/>
+        </w:rPr>
+        <w:t xml:space="preserve">predModel1);</w:t>
+      </w:r>
+      <w:r>
+        <w:br/>
+      </w:r>
+      <w:r>
+        <w:rPr>
+          <w:rStyle w:val="FunctionTok"/>
+        </w:rPr>
+        <w:t xml:space="preserve">summary</w:t>
+      </w:r>
+      <w:r>
+        <w:rPr>
+          <w:rStyle w:val="NormalTok"/>
+        </w:rPr>
+        <w:t xml:space="preserve">(model6b_motivxwmc);</w:t>
+      </w:r>
+    </w:p>
+    <w:p>
+      <w:pPr>
+        <w:pStyle w:val="SourceCode"/>
+      </w:pPr>
+      <w:r>
+        <w:rPr>
+          <w:rStyle w:val="VerbatimChar"/>
+        </w:rPr>
+        <w:t xml:space="preserve">## </w:t>
+      </w:r>
+      <w:r>
+        <w:br/>
+      </w:r>
+      <w:r>
+        <w:rPr>
+          <w:rStyle w:val="VerbatimChar"/>
+        </w:rPr>
+        <w:t xml:space="preserve">## Call:</w:t>
+      </w:r>
+      <w:r>
+        <w:br/>
+      </w:r>
+      <w:r>
+        <w:rPr>
+          <w:rStyle w:val="VerbatimChar"/>
+        </w:rPr>
+        <w:t xml:space="preserve">## glm(formula = choice ~ 0 + pastOC1sc * strategyRecode + signedShiftsc * </w:t>
+      </w:r>
+      <w:r>
+        <w:br/>
+      </w:r>
+      <w:r>
+        <w:rPr>
+          <w:rStyle w:val="VerbatimChar"/>
+        </w:rPr>
+        <w:t xml:space="preserve">##     strategyRecode + earnNormalizedOverall * strategyRecode + </w:t>
+      </w:r>
+      <w:r>
+        <w:br/>
+      </w:r>
+      <w:r>
+        <w:rPr>
+          <w:rStyle w:val="VerbatimChar"/>
+        </w:rPr>
+        <w:t xml:space="preserve">##     linExpectation * strategyRecode + suppSpan0mean * strategyRecode + </w:t>
+      </w:r>
+      <w:r>
+        <w:br/>
+      </w:r>
+      <w:r>
+        <w:rPr>
+          <w:rStyle w:val="VerbatimChar"/>
+        </w:rPr>
+        <w:t xml:space="preserve">##     reapSpan0mean * strategyRecode + motivationNumeric * compositeSpanScore * </w:t>
+      </w:r>
+      <w:r>
+        <w:br/>
+      </w:r>
+      <w:r>
+        <w:rPr>
+          <w:rStyle w:val="VerbatimChar"/>
+        </w:rPr>
+        <w:t xml:space="preserve">##     strategyRecode, family = "binomial", data = rdmDFclean, offset = predModel1)</w:t>
+      </w:r>
+      <w:r>
+        <w:br/>
+      </w:r>
+      <w:r>
+        <w:rPr>
+          <w:rStyle w:val="VerbatimChar"/>
+        </w:rPr>
+        <w:t xml:space="preserve">## </w:t>
+      </w:r>
+      <w:r>
+        <w:br/>
+      </w:r>
+      <w:r>
+        <w:rPr>
+          <w:rStyle w:val="VerbatimChar"/>
+        </w:rPr>
+        <w:t xml:space="preserve">## Deviance Residuals: </w:t>
+      </w:r>
+      <w:r>
+        <w:br/>
+      </w:r>
+      <w:r>
+        <w:rPr>
+          <w:rStyle w:val="VerbatimChar"/>
+        </w:rPr>
+        <w:t xml:space="preserve">##     Min       1Q   Median       3Q      Max  </w:t>
+      </w:r>
+      <w:r>
+        <w:br/>
+      </w:r>
+      <w:r>
+        <w:rPr>
+          <w:rStyle w:val="VerbatimChar"/>
+        </w:rPr>
+        <w:t xml:space="preserve">## -4.0615  -0.7798   0.1925   0.7667   3.2813  </w:t>
+      </w:r>
+      <w:r>
+        <w:br/>
+      </w:r>
+      <w:r>
+        <w:rPr>
+          <w:rStyle w:val="VerbatimChar"/>
+        </w:rPr>
+        <w:t xml:space="preserve">## </w:t>
+      </w:r>
+      <w:r>
+        <w:br/>
+      </w:r>
+      <w:r>
+        <w:rPr>
+          <w:rStyle w:val="VerbatimChar"/>
+        </w:rPr>
+        <w:t xml:space="preserve">## Coefficients:</w:t>
+      </w:r>
+      <w:r>
+        <w:br/>
+      </w:r>
+      <w:r>
+        <w:rPr>
+          <w:rStyle w:val="VerbatimChar"/>
+        </w:rPr>
+        <w:t xml:space="preserve">##                                                      Estimate Std. Error</w:t>
+      </w:r>
+      <w:r>
+        <w:br/>
+      </w:r>
+      <w:r>
+        <w:rPr>
+          <w:rStyle w:val="VerbatimChar"/>
+        </w:rPr>
+        <w:t xml:space="preserve">## pastOC1sc                                           -0.208939   0.062351</w:t>
+      </w:r>
+      <w:r>
+        <w:br/>
+      </w:r>
+      <w:r>
+        <w:rPr>
+          <w:rStyle w:val="VerbatimChar"/>
+        </w:rPr>
+        <w:t xml:space="preserve">## strategyRecode                                      -0.101599   0.237774</w:t>
+      </w:r>
+      <w:r>
+        <w:br/>
+      </w:r>
+      <w:r>
+        <w:rPr>
+          <w:rStyle w:val="VerbatimChar"/>
+        </w:rPr>
+        <w:t xml:space="preserve">## signedShiftsc                                        0.108151   0.224830</w:t>
+      </w:r>
+      <w:r>
+        <w:br/>
+      </w:r>
+      <w:r>
+        <w:rPr>
+          <w:rStyle w:val="VerbatimChar"/>
+        </w:rPr>
+        <w:t xml:space="preserve">## earnNormalizedOverall                                1.273310   0.291861</w:t>
+      </w:r>
+      <w:r>
+        <w:br/>
+      </w:r>
+      <w:r>
+        <w:rPr>
+          <w:rStyle w:val="VerbatimChar"/>
+        </w:rPr>
+        <w:t xml:space="preserve">## linExpectation                                      -0.905981   0.247046</w:t>
+      </w:r>
+      <w:r>
+        <w:br/>
+      </w:r>
+      <w:r>
+        <w:rPr>
+          <w:rStyle w:val="VerbatimChar"/>
+        </w:rPr>
+        <w:t xml:space="preserve">## suppSpan0mean                                       -0.008337   0.024222</w:t>
+      </w:r>
+      <w:r>
+        <w:br/>
+      </w:r>
+      <w:r>
+        <w:rPr>
+          <w:rStyle w:val="VerbatimChar"/>
+        </w:rPr>
+        <w:t xml:space="preserve">## reapSpan0mean                                       -0.016402   0.042239</w:t>
+      </w:r>
+      <w:r>
+        <w:br/>
+      </w:r>
+      <w:r>
+        <w:rPr>
+          <w:rStyle w:val="VerbatimChar"/>
+        </w:rPr>
+        <w:t xml:space="preserve">## motivationNumeric                                    0.020214   0.072824</w:t>
+      </w:r>
+      <w:r>
+        <w:br/>
+      </w:r>
+      <w:r>
+        <w:rPr>
+          <w:rStyle w:val="VerbatimChar"/>
+        </w:rPr>
+        <w:t xml:space="preserve">## compositeSpanScore                                   0.019573   0.132476</w:t>
+      </w:r>
+      <w:r>
+        <w:br/>
+      </w:r>
+      <w:r>
+        <w:rPr>
+          <w:rStyle w:val="VerbatimChar"/>
+        </w:rPr>
+        <w:t xml:space="preserve">## pastOC1sc:strategyRecode                             0.095870   0.062474</w:t>
+      </w:r>
+      <w:r>
+        <w:br/>
+      </w:r>
+      <w:r>
+        <w:rPr>
+          <w:rStyle w:val="VerbatimChar"/>
+        </w:rPr>
+        <w:t xml:space="preserve">## strategyRecode:signedShiftsc                         0.322540   0.224858</w:t>
+      </w:r>
+      <w:r>
+        <w:br/>
+      </w:r>
+      <w:r>
+        <w:rPr>
+          <w:rStyle w:val="VerbatimChar"/>
+        </w:rPr>
+        <w:t xml:space="preserve">## strategyRecode:earnNormalizedOverall                -0.036314   0.290033</w:t>
+      </w:r>
+      <w:r>
+        <w:br/>
+      </w:r>
+      <w:r>
+        <w:rPr>
+          <w:rStyle w:val="VerbatimChar"/>
+        </w:rPr>
+        <w:t xml:space="preserve">## strategyRecode:linExpectation                        0.117233   0.245298</w:t>
+      </w:r>
+      <w:r>
+        <w:br/>
+      </w:r>
+      <w:r>
+        <w:rPr>
+          <w:rStyle w:val="VerbatimChar"/>
+        </w:rPr>
+        <w:t xml:space="preserve">## strategyRecode:suppSpan0mean                        -0.015232   0.024581</w:t>
+      </w:r>
+      <w:r>
+        <w:br/>
+      </w:r>
+      <w:r>
+        <w:rPr>
+          <w:rStyle w:val="VerbatimChar"/>
+        </w:rPr>
+        <w:t xml:space="preserve">## strategyRecode:reapSpan0mean                        -0.083737   0.042225</w:t>
+      </w:r>
+      <w:r>
+        <w:br/>
+      </w:r>
+      <w:r>
+        <w:rPr>
+          <w:rStyle w:val="VerbatimChar"/>
+        </w:rPr>
+        <w:t xml:space="preserve">## motivationNumeric:compositeSpanScore                -0.056387   0.199771</w:t>
+      </w:r>
+      <w:r>
+        <w:br/>
+      </w:r>
+      <w:r>
+        <w:rPr>
+          <w:rStyle w:val="VerbatimChar"/>
+        </w:rPr>
+        <w:t xml:space="preserve">## strategyRecode:motivationNumeric                     0.117154   0.309409</w:t>
+      </w:r>
+      <w:r>
+        <w:br/>
+      </w:r>
+      <w:r>
+        <w:rPr>
+          <w:rStyle w:val="VerbatimChar"/>
+        </w:rPr>
+        <w:t xml:space="preserve">## strategyRecode:compositeSpanScore                    0.233116   0.357043</w:t>
+      </w:r>
+      <w:r>
+        <w:br/>
+      </w:r>
+      <w:r>
+        <w:rPr>
+          <w:rStyle w:val="VerbatimChar"/>
+        </w:rPr>
+        <w:t xml:space="preserve">## strategyRecode:motivationNumeric:compositeSpanScore -0.377879   0.474965</w:t>
+      </w:r>
+      <w:r>
+        <w:br/>
+      </w:r>
+      <w:r>
+        <w:rPr>
+          <w:rStyle w:val="VerbatimChar"/>
+        </w:rPr>
+        <w:t xml:space="preserve">##                                                     z value Pr(&gt;|z|)    </w:t>
+      </w:r>
+      <w:r>
+        <w:br/>
+      </w:r>
+      <w:r>
+        <w:rPr>
+          <w:rStyle w:val="VerbatimChar"/>
+        </w:rPr>
+        <w:t xml:space="preserve">## pastOC1sc                                            -3.351 0.000805 ***</w:t>
+      </w:r>
+      <w:r>
+        <w:br/>
+      </w:r>
+      <w:r>
+        <w:rPr>
+          <w:rStyle w:val="VerbatimChar"/>
+        </w:rPr>
+        <w:t xml:space="preserve">## strategyRecode                                       -0.427 0.669165    </w:t>
+      </w:r>
+      <w:r>
+        <w:br/>
+      </w:r>
+      <w:r>
+        <w:rPr>
+          <w:rStyle w:val="VerbatimChar"/>
+        </w:rPr>
+        <w:t xml:space="preserve">## signedShiftsc                                         0.481 0.630493    </w:t>
+      </w:r>
+      <w:r>
+        <w:br/>
+      </w:r>
+      <w:r>
+        <w:rPr>
+          <w:rStyle w:val="VerbatimChar"/>
+        </w:rPr>
+        <w:t xml:space="preserve">## earnNormalizedOverall                                 4.363 1.28e-05 ***</w:t>
+      </w:r>
+      <w:r>
+        <w:br/>
+      </w:r>
+      <w:r>
+        <w:rPr>
+          <w:rStyle w:val="VerbatimChar"/>
+        </w:rPr>
+        <w:t xml:space="preserve">## linExpectation                                       -3.667 0.000245 ***</w:t>
+      </w:r>
+      <w:r>
+        <w:br/>
+      </w:r>
+      <w:r>
+        <w:rPr>
+          <w:rStyle w:val="VerbatimChar"/>
+        </w:rPr>
+        <w:t xml:space="preserve">## suppSpan0mean                                        -0.344 0.730720    </w:t>
+      </w:r>
+      <w:r>
+        <w:br/>
+      </w:r>
+      <w:r>
+        <w:rPr>
+          <w:rStyle w:val="VerbatimChar"/>
+        </w:rPr>
+        <w:t xml:space="preserve">## reapSpan0mean                                        -0.388 0.697780    </w:t>
+      </w:r>
+      <w:r>
+        <w:br/>
+      </w:r>
+      <w:r>
+        <w:rPr>
+          <w:rStyle w:val="VerbatimChar"/>
+        </w:rPr>
+        <w:t xml:space="preserve">## motivationNumeric                                     0.278 0.781343    </w:t>
+      </w:r>
+      <w:r>
+        <w:br/>
+      </w:r>
+      <w:r>
+        <w:rPr>
+          <w:rStyle w:val="VerbatimChar"/>
+        </w:rPr>
+        <w:t xml:space="preserve">## compositeSpanScore                                    0.148 0.882545    </w:t>
+      </w:r>
+      <w:r>
+        <w:br/>
+      </w:r>
+      <w:r>
+        <w:rPr>
+          <w:rStyle w:val="VerbatimChar"/>
+        </w:rPr>
+        <w:t xml:space="preserve">## pastOC1sc:strategyRecode                              1.535 0.124893    </w:t>
+      </w:r>
+      <w:r>
+        <w:br/>
+      </w:r>
+      <w:r>
+        <w:rPr>
+          <w:rStyle w:val="VerbatimChar"/>
+        </w:rPr>
+        <w:t xml:space="preserve">## strategyRecode:signedShiftsc                          1.434 0.151454    </w:t>
+      </w:r>
+      <w:r>
+        <w:br/>
+      </w:r>
+      <w:r>
+        <w:rPr>
+          <w:rStyle w:val="VerbatimChar"/>
+        </w:rPr>
+        <w:t xml:space="preserve">## strategyRecode:earnNormalizedOverall                 -0.125 0.900361    </w:t>
+      </w:r>
+      <w:r>
+        <w:br/>
+      </w:r>
+      <w:r>
+        <w:rPr>
+          <w:rStyle w:val="VerbatimChar"/>
+        </w:rPr>
+        <w:t xml:space="preserve">## strategyRecode:linExpectation                         0.478 0.632706    </w:t>
+      </w:r>
+      <w:r>
+        <w:br/>
+      </w:r>
+      <w:r>
+        <w:rPr>
+          <w:rStyle w:val="VerbatimChar"/>
+        </w:rPr>
+        <w:t xml:space="preserve">## strategyRecode:suppSpan0mean                         -0.620 0.535459    </w:t>
+      </w:r>
+      <w:r>
+        <w:br/>
+      </w:r>
+      <w:r>
+        <w:rPr>
+          <w:rStyle w:val="VerbatimChar"/>
+        </w:rPr>
+        <w:t xml:space="preserve">## strategyRecode:reapSpan0mean                         -1.983 0.047355 *  </w:t>
+      </w:r>
+      <w:r>
+        <w:br/>
+      </w:r>
+      <w:r>
+        <w:rPr>
+          <w:rStyle w:val="VerbatimChar"/>
+        </w:rPr>
+        <w:t xml:space="preserve">## motivationNumeric:compositeSpanScore                 -0.282 0.777747    </w:t>
+      </w:r>
+      <w:r>
+        <w:br/>
+      </w:r>
+      <w:r>
+        <w:rPr>
+          <w:rStyle w:val="VerbatimChar"/>
+        </w:rPr>
+        <w:t xml:space="preserve">## strategyRecode:motivationNumeric                      0.379 0.704956    </w:t>
+      </w:r>
+      <w:r>
+        <w:br/>
+      </w:r>
+      <w:r>
+        <w:rPr>
+          <w:rStyle w:val="VerbatimChar"/>
+        </w:rPr>
+        <w:t xml:space="preserve">## strategyRecode:compositeSpanScore                     0.653 0.513816    </w:t>
+      </w:r>
+      <w:r>
+        <w:br/>
+      </w:r>
+      <w:r>
+        <w:rPr>
+          <w:rStyle w:val="VerbatimChar"/>
+        </w:rPr>
+        <w:t xml:space="preserve">## strategyRecode:motivationNumeric:compositeSpanScore  -0.796 0.426268    </w:t>
+      </w:r>
+      <w:r>
+        <w:br/>
+      </w:r>
+      <w:r>
+        <w:rPr>
+          <w:rStyle w:val="VerbatimChar"/>
+        </w:rPr>
+        <w:t xml:space="preserve">## ---</w:t>
+      </w:r>
+      <w:r>
+        <w:br/>
+      </w:r>
+      <w:r>
+        <w:rPr>
+          <w:rStyle w:val="VerbatimChar"/>
+        </w:rPr>
+        <w:t xml:space="preserve">## Signif. codes:  0 '***' 0.001 '**' 0.01 '*' 0.05 '.' 0.1 ' ' 1</w:t>
+      </w:r>
+      <w:r>
+        <w:br/>
+      </w:r>
+      <w:r>
+        <w:rPr>
+          <w:rStyle w:val="VerbatimChar"/>
+        </w:rPr>
+        <w:t xml:space="preserve">## </w:t>
+      </w:r>
+      <w:r>
+        <w:br/>
+      </w:r>
+      <w:r>
+        <w:rPr>
+          <w:rStyle w:val="VerbatimChar"/>
+        </w:rPr>
+        <w:t xml:space="preserve">## (Dispersion parameter for binomial family taken to be 1)</w:t>
+      </w:r>
+      <w:r>
+        <w:br/>
+      </w:r>
+      <w:r>
+        <w:rPr>
+          <w:rStyle w:val="VerbatimChar"/>
+        </w:rPr>
+        <w:t xml:space="preserve">## </w:t>
+      </w:r>
+      <w:r>
+        <w:br/>
+      </w:r>
+      <w:r>
+        <w:rPr>
+          <w:rStyle w:val="VerbatimChar"/>
+        </w:rPr>
+        <w:t xml:space="preserve">##     Null deviance: 23831  on 25678  degrees of freedom</w:t>
+      </w:r>
+      <w:r>
+        <w:br/>
+      </w:r>
+      <w:r>
+        <w:rPr>
+          <w:rStyle w:val="VerbatimChar"/>
+        </w:rPr>
+        <w:t xml:space="preserve">## Residual deviance: 23783  on 25659  degrees of freedom</w:t>
+      </w:r>
+      <w:r>
+        <w:br/>
+      </w:r>
+      <w:r>
+        <w:rPr>
+          <w:rStyle w:val="VerbatimChar"/>
+        </w:rPr>
+        <w:t xml:space="preserve">##   (6736 observations deleted due to missingness)</w:t>
+      </w:r>
+      <w:r>
+        <w:br/>
+      </w:r>
+      <w:r>
+        <w:rPr>
+          <w:rStyle w:val="VerbatimChar"/>
+        </w:rPr>
+        <w:t xml:space="preserve">## AIC: 23821</w:t>
       </w:r>
       <w:r>
         <w:br/>

</xml_diff>